<commit_message>
Updated Report with more info
</commit_message>
<xml_diff>
--- a/Report.docx
+++ b/Report.docx
@@ -51,7 +51,65 @@
           <w:sz w:val="24"/>
           <w:szCs w:val="24"/>
         </w:rPr>
-        <w:t>Introduction:</w:t>
+        <w:t>Introduction: Th</w:t>
+      </w:r>
+      <w:r>
+        <w:rPr>
+          <w:rFonts w:ascii="Times New Roman" w:hAnsi="Times New Roman" w:cs="Times New Roman"/>
+          <w:sz w:val="24"/>
+          <w:szCs w:val="24"/>
+        </w:rPr>
+        <w:t>is is the</w:t>
+      </w:r>
+      <w:r>
+        <w:rPr>
+          <w:rFonts w:ascii="Times New Roman" w:hAnsi="Times New Roman" w:cs="Times New Roman"/>
+          <w:sz w:val="24"/>
+          <w:szCs w:val="24"/>
+        </w:rPr>
+        <w:t xml:space="preserve"> Final Project Report</w:t>
+      </w:r>
+      <w:r>
+        <w:rPr>
+          <w:rFonts w:ascii="Times New Roman" w:hAnsi="Times New Roman" w:cs="Times New Roman"/>
+          <w:sz w:val="24"/>
+          <w:szCs w:val="24"/>
+        </w:rPr>
+        <w:t xml:space="preserve"> for Sean Meyer, Scott Meyer, Ameen </w:t>
+      </w:r>
+      <w:proofErr w:type="spellStart"/>
+      <w:r>
+        <w:rPr>
+          <w:rFonts w:ascii="Times New Roman" w:hAnsi="Times New Roman" w:cs="Times New Roman"/>
+          <w:sz w:val="24"/>
+          <w:szCs w:val="24"/>
+        </w:rPr>
+        <w:t>Sassi</w:t>
+      </w:r>
+      <w:proofErr w:type="spellEnd"/>
+      <w:r>
+        <w:rPr>
+          <w:rFonts w:ascii="Times New Roman" w:hAnsi="Times New Roman" w:cs="Times New Roman"/>
+          <w:sz w:val="24"/>
+          <w:szCs w:val="24"/>
+        </w:rPr>
+        <w:t>, and Andrew Bentley</w:t>
+      </w:r>
+      <w:r>
+        <w:rPr>
+          <w:rFonts w:ascii="Times New Roman" w:hAnsi="Times New Roman" w:cs="Times New Roman"/>
+          <w:sz w:val="24"/>
+          <w:szCs w:val="24"/>
+        </w:rPr>
+        <w:t>.</w:t>
+      </w:r>
+      <w:r>
+        <w:rPr>
+          <w:rFonts w:ascii="Times New Roman" w:hAnsi="Times New Roman" w:cs="Times New Roman"/>
+          <w:sz w:val="24"/>
+          <w:szCs w:val="24"/>
+        </w:rPr>
+        <w:t xml:space="preserve"> We developed an autonomous car. </w:t>
       </w:r>
     </w:p>
     <w:p>
@@ -70,9 +128,272 @@
         </w:rPr>
         <w:t>Overview of System:</w:t>
       </w:r>
-    </w:p>
-    <w:p>
-      <w:pPr>
+      <w:r>
+        <w:rPr>
+          <w:rFonts w:ascii="Times New Roman" w:hAnsi="Times New Roman" w:cs="Times New Roman"/>
+          <w:sz w:val="24"/>
+          <w:szCs w:val="24"/>
+        </w:rPr>
+        <w:t xml:space="preserve"> </w:t>
+      </w:r>
+      <w:r>
+        <w:rPr>
+          <w:rFonts w:ascii="Times New Roman" w:hAnsi="Times New Roman" w:cs="Times New Roman"/>
+          <w:sz w:val="24"/>
+          <w:szCs w:val="24"/>
+        </w:rPr>
+        <w:t>Our autonomous car is built using several different devices. The car itself is a simple plastic car with two wheels connected to the motors and a third stationary ‘wheel’.</w:t>
+      </w:r>
+      <w:r>
+        <w:rPr>
+          <w:rFonts w:ascii="Times New Roman" w:hAnsi="Times New Roman" w:cs="Times New Roman"/>
+          <w:sz w:val="24"/>
+          <w:szCs w:val="24"/>
+        </w:rPr>
+        <w:t xml:space="preserve"> The motors are powered by a rechargeable battery pack.</w:t>
+      </w:r>
+      <w:r>
+        <w:rPr>
+          <w:rFonts w:ascii="Times New Roman" w:hAnsi="Times New Roman" w:cs="Times New Roman"/>
+          <w:sz w:val="24"/>
+          <w:szCs w:val="24"/>
+        </w:rPr>
+        <w:t xml:space="preserve"> </w:t>
+      </w:r>
+      <w:r>
+        <w:rPr>
+          <w:rFonts w:ascii="Times New Roman" w:hAnsi="Times New Roman" w:cs="Times New Roman"/>
+          <w:sz w:val="24"/>
+          <w:szCs w:val="24"/>
+        </w:rPr>
+        <w:t>The program is run using a</w:t>
+      </w:r>
+      <w:r>
+        <w:rPr>
+          <w:rFonts w:ascii="Times New Roman" w:hAnsi="Times New Roman" w:cs="Times New Roman"/>
+          <w:sz w:val="24"/>
+          <w:szCs w:val="24"/>
+        </w:rPr>
+        <w:t xml:space="preserve"> </w:t>
+      </w:r>
+      <w:proofErr w:type="spellStart"/>
+      <w:r>
+        <w:rPr>
+          <w:rFonts w:ascii="Times New Roman" w:hAnsi="Times New Roman" w:cs="Times New Roman"/>
+          <w:sz w:val="24"/>
+          <w:szCs w:val="24"/>
+        </w:rPr>
+        <w:t>PCD</w:t>
+      </w:r>
+      <w:r>
+        <w:rPr>
+          <w:rFonts w:ascii="Times New Roman" w:hAnsi="Times New Roman" w:cs="Times New Roman"/>
+          <w:sz w:val="24"/>
+          <w:szCs w:val="24"/>
+        </w:rPr>
+        <w:t>uino</w:t>
+      </w:r>
+      <w:proofErr w:type="spellEnd"/>
+      <w:r>
+        <w:rPr>
+          <w:rFonts w:ascii="Times New Roman" w:hAnsi="Times New Roman" w:cs="Times New Roman"/>
+          <w:sz w:val="24"/>
+          <w:szCs w:val="24"/>
+        </w:rPr>
+        <w:t xml:space="preserve"> and Shield</w:t>
+      </w:r>
+      <w:r>
+        <w:rPr>
+          <w:rFonts w:ascii="Times New Roman" w:hAnsi="Times New Roman" w:cs="Times New Roman"/>
+          <w:sz w:val="24"/>
+          <w:szCs w:val="24"/>
+        </w:rPr>
+        <w:t xml:space="preserve"> mounted onto the car. It is powered by a battery pack of 4 AA batteries. Our sensory data is provided by 2 laser sensors that are mounted on the left and right side of the car and an </w:t>
+      </w:r>
+      <w:r>
+        <w:rPr>
+          <w:rFonts w:ascii="Times New Roman" w:hAnsi="Times New Roman" w:cs="Times New Roman"/>
+          <w:sz w:val="24"/>
+          <w:szCs w:val="24"/>
+        </w:rPr>
+        <w:t xml:space="preserve">ultrasonic </w:t>
+      </w:r>
+      <w:r>
+        <w:rPr>
+          <w:rFonts w:ascii="Times New Roman" w:hAnsi="Times New Roman" w:cs="Times New Roman"/>
+          <w:sz w:val="24"/>
+          <w:szCs w:val="24"/>
+        </w:rPr>
+        <w:t xml:space="preserve">sensor </w:t>
+      </w:r>
+      <w:r>
+        <w:rPr>
+          <w:rFonts w:ascii="Times New Roman" w:hAnsi="Times New Roman" w:cs="Times New Roman"/>
+          <w:sz w:val="24"/>
+          <w:szCs w:val="24"/>
+        </w:rPr>
+        <w:t xml:space="preserve">on </w:t>
+      </w:r>
+      <w:r>
+        <w:rPr>
+          <w:rFonts w:ascii="Times New Roman" w:hAnsi="Times New Roman" w:cs="Times New Roman"/>
+          <w:sz w:val="24"/>
+          <w:szCs w:val="24"/>
+        </w:rPr>
+        <w:t xml:space="preserve">the </w:t>
+      </w:r>
+      <w:r>
+        <w:rPr>
+          <w:rFonts w:ascii="Times New Roman" w:hAnsi="Times New Roman" w:cs="Times New Roman"/>
+          <w:sz w:val="24"/>
+          <w:szCs w:val="24"/>
+        </w:rPr>
+        <w:t>front</w:t>
+      </w:r>
+      <w:r>
+        <w:rPr>
+          <w:rFonts w:ascii="Times New Roman" w:hAnsi="Times New Roman" w:cs="Times New Roman"/>
+          <w:sz w:val="24"/>
+          <w:szCs w:val="24"/>
+        </w:rPr>
+        <w:t xml:space="preserve"> of the car</w:t>
+      </w:r>
+      <w:r>
+        <w:rPr>
+          <w:rFonts w:ascii="Times New Roman" w:hAnsi="Times New Roman" w:cs="Times New Roman"/>
+          <w:sz w:val="24"/>
+          <w:szCs w:val="24"/>
+        </w:rPr>
+        <w:t xml:space="preserve">. </w:t>
+      </w:r>
+      <w:r>
+        <w:rPr>
+          <w:rFonts w:ascii="Times New Roman" w:hAnsi="Times New Roman" w:cs="Times New Roman"/>
+          <w:sz w:val="24"/>
+          <w:szCs w:val="24"/>
+        </w:rPr>
+        <w:t>We connected a USB WIFI</w:t>
+      </w:r>
+      <w:r>
+        <w:rPr>
+          <w:rFonts w:ascii="Times New Roman" w:hAnsi="Times New Roman" w:cs="Times New Roman"/>
+          <w:sz w:val="24"/>
+          <w:szCs w:val="24"/>
+        </w:rPr>
+        <w:t xml:space="preserve"> router to </w:t>
+      </w:r>
+      <w:r>
+        <w:rPr>
+          <w:rFonts w:ascii="Times New Roman" w:hAnsi="Times New Roman" w:cs="Times New Roman"/>
+          <w:sz w:val="24"/>
+          <w:szCs w:val="24"/>
+        </w:rPr>
+        <w:t xml:space="preserve">be able to </w:t>
+      </w:r>
+      <w:r>
+        <w:rPr>
+          <w:rFonts w:ascii="Times New Roman" w:hAnsi="Times New Roman" w:cs="Times New Roman"/>
+          <w:sz w:val="24"/>
+          <w:szCs w:val="24"/>
+        </w:rPr>
+        <w:t>connect</w:t>
+      </w:r>
+      <w:r>
+        <w:rPr>
+          <w:rFonts w:ascii="Times New Roman" w:hAnsi="Times New Roman" w:cs="Times New Roman"/>
+          <w:sz w:val="24"/>
+          <w:szCs w:val="24"/>
+        </w:rPr>
+        <w:t xml:space="preserve"> to the </w:t>
+      </w:r>
+      <w:proofErr w:type="spellStart"/>
+      <w:r>
+        <w:rPr>
+          <w:rFonts w:ascii="Times New Roman" w:hAnsi="Times New Roman" w:cs="Times New Roman"/>
+          <w:sz w:val="24"/>
+          <w:szCs w:val="24"/>
+        </w:rPr>
+        <w:t>PCD</w:t>
+      </w:r>
+      <w:r>
+        <w:rPr>
+          <w:rFonts w:ascii="Times New Roman" w:hAnsi="Times New Roman" w:cs="Times New Roman"/>
+          <w:sz w:val="24"/>
+          <w:szCs w:val="24"/>
+        </w:rPr>
+        <w:t>uino</w:t>
+      </w:r>
+      <w:proofErr w:type="spellEnd"/>
+      <w:r>
+        <w:rPr>
+          <w:rFonts w:ascii="Times New Roman" w:hAnsi="Times New Roman" w:cs="Times New Roman"/>
+          <w:sz w:val="24"/>
+          <w:szCs w:val="24"/>
+        </w:rPr>
+        <w:t xml:space="preserve"> remotely. </w:t>
+      </w:r>
+      <w:r>
+        <w:rPr>
+          <w:rFonts w:ascii="Times New Roman" w:hAnsi="Times New Roman" w:cs="Times New Roman"/>
+          <w:sz w:val="24"/>
+          <w:szCs w:val="24"/>
+        </w:rPr>
+        <w:t xml:space="preserve">We also used a </w:t>
+      </w:r>
+      <w:r>
+        <w:rPr>
+          <w:rFonts w:ascii="Times New Roman" w:hAnsi="Times New Roman" w:cs="Times New Roman"/>
+          <w:sz w:val="24"/>
+          <w:szCs w:val="24"/>
+        </w:rPr>
+        <w:t>Breadboard for connecting multi</w:t>
+      </w:r>
+      <w:r>
+        <w:rPr>
+          <w:rFonts w:ascii="Times New Roman" w:hAnsi="Times New Roman" w:cs="Times New Roman"/>
+          <w:sz w:val="24"/>
+          <w:szCs w:val="24"/>
+        </w:rPr>
+        <w:t>ple senso</w:t>
+      </w:r>
+      <w:r>
+        <w:rPr>
+          <w:rFonts w:ascii="Times New Roman" w:hAnsi="Times New Roman" w:cs="Times New Roman"/>
+          <w:sz w:val="24"/>
+          <w:szCs w:val="24"/>
+        </w:rPr>
+        <w:t xml:space="preserve">rs into a single slot on the </w:t>
+      </w:r>
+      <w:proofErr w:type="spellStart"/>
+      <w:r>
+        <w:rPr>
+          <w:rFonts w:ascii="Times New Roman" w:hAnsi="Times New Roman" w:cs="Times New Roman"/>
+          <w:sz w:val="24"/>
+          <w:szCs w:val="24"/>
+        </w:rPr>
+        <w:t>PCD</w:t>
+      </w:r>
+      <w:r>
+        <w:rPr>
+          <w:rFonts w:ascii="Times New Roman" w:hAnsi="Times New Roman" w:cs="Times New Roman"/>
+          <w:sz w:val="24"/>
+          <w:szCs w:val="24"/>
+        </w:rPr>
+        <w:t>uino</w:t>
+      </w:r>
+      <w:proofErr w:type="spellEnd"/>
+      <w:r>
+        <w:rPr>
+          <w:rFonts w:ascii="Times New Roman" w:hAnsi="Times New Roman" w:cs="Times New Roman"/>
+          <w:sz w:val="24"/>
+          <w:szCs w:val="24"/>
+        </w:rPr>
+        <w:t>.</w:t>
+      </w:r>
+    </w:p>
+    <w:p>
+      <w:pPr>
+        <w:spacing w:after="0" w:line="240" w:lineRule="auto"/>
         <w:rPr>
           <w:rFonts w:ascii="Times New Roman" w:hAnsi="Times New Roman" w:cs="Times New Roman"/>
           <w:sz w:val="24"/>
@@ -93,7 +414,337 @@
           <w:sz w:val="24"/>
           <w:szCs w:val="24"/>
         </w:rPr>
-        <w:t xml:space="preserve"> One of the main challenges was getting the sensors set up and getting them all working together. </w:t>
+        <w:t xml:space="preserve"> </w:t>
+      </w:r>
+    </w:p>
+    <w:p>
+      <w:pPr>
+        <w:spacing w:after="0" w:line="240" w:lineRule="auto"/>
+        <w:rPr>
+          <w:rFonts w:ascii="Times New Roman" w:hAnsi="Times New Roman" w:cs="Times New Roman"/>
+          <w:sz w:val="24"/>
+          <w:szCs w:val="24"/>
+        </w:rPr>
+      </w:pPr>
+      <w:r>
+        <w:rPr>
+          <w:rFonts w:ascii="Times New Roman" w:hAnsi="Times New Roman" w:cs="Times New Roman"/>
+          <w:sz w:val="24"/>
+          <w:szCs w:val="24"/>
+        </w:rPr>
+        <w:tab/>
+      </w:r>
+      <w:r>
+        <w:rPr>
+          <w:rFonts w:ascii="Times New Roman" w:hAnsi="Times New Roman" w:cs="Times New Roman"/>
+          <w:sz w:val="24"/>
+          <w:szCs w:val="24"/>
+        </w:rPr>
+        <w:t xml:space="preserve">One of the main challenges was getting the sensors set up and getting them all working together. </w:t>
+      </w:r>
+      <w:r>
+        <w:rPr>
+          <w:rFonts w:ascii="Times New Roman" w:hAnsi="Times New Roman" w:cs="Times New Roman"/>
+          <w:sz w:val="24"/>
+          <w:szCs w:val="24"/>
+        </w:rPr>
+        <w:t>Our group has issues getting multiple laser sensors working together.</w:t>
+      </w:r>
+      <w:r>
+        <w:rPr>
+          <w:rFonts w:ascii="Times New Roman" w:hAnsi="Times New Roman" w:cs="Times New Roman"/>
+          <w:sz w:val="24"/>
+          <w:szCs w:val="24"/>
+        </w:rPr>
+        <w:t xml:space="preserve"> The issue stemmed from the fact that only one sensor can be read from over I2C at once using the Shield and the </w:t>
+      </w:r>
+      <w:proofErr w:type="spellStart"/>
+      <w:r>
+        <w:rPr>
+          <w:rFonts w:ascii="Times New Roman" w:hAnsi="Times New Roman" w:cs="Times New Roman"/>
+          <w:sz w:val="24"/>
+          <w:szCs w:val="24"/>
+        </w:rPr>
+        <w:t>PCDuino</w:t>
+      </w:r>
+      <w:proofErr w:type="spellEnd"/>
+      <w:r>
+        <w:rPr>
+          <w:rFonts w:ascii="Times New Roman" w:hAnsi="Times New Roman" w:cs="Times New Roman"/>
+          <w:sz w:val="24"/>
+          <w:szCs w:val="24"/>
+        </w:rPr>
+        <w:t xml:space="preserve">. We got around it by modifying the Adafruit_VL6180X.cpp to take a I2C address. This allowed us to run our 2 laser sensors at once without having to shut one down to read from the other.  </w:t>
+      </w:r>
+    </w:p>
+    <w:p>
+      <w:pPr>
+        <w:spacing w:after="0" w:line="240" w:lineRule="auto"/>
+        <w:rPr>
+          <w:rFonts w:ascii="Times New Roman" w:hAnsi="Times New Roman" w:cs="Times New Roman"/>
+          <w:sz w:val="24"/>
+          <w:szCs w:val="24"/>
+        </w:rPr>
+      </w:pPr>
+      <w:r>
+        <w:rPr>
+          <w:rFonts w:ascii="Times New Roman" w:hAnsi="Times New Roman" w:cs="Times New Roman"/>
+          <w:sz w:val="24"/>
+          <w:szCs w:val="24"/>
+        </w:rPr>
+        <w:tab/>
+      </w:r>
+      <w:r>
+        <w:rPr>
+          <w:rFonts w:ascii="Times New Roman" w:hAnsi="Times New Roman" w:cs="Times New Roman"/>
+          <w:sz w:val="24"/>
+          <w:szCs w:val="24"/>
+        </w:rPr>
+        <w:t>Another was not having step motors.</w:t>
+      </w:r>
+      <w:r>
+        <w:rPr>
+          <w:rFonts w:ascii="Times New Roman" w:hAnsi="Times New Roman" w:cs="Times New Roman"/>
+          <w:sz w:val="24"/>
+          <w:szCs w:val="24"/>
+        </w:rPr>
+        <w:t xml:space="preserve"> We are not really sure what type of motors are on the car but whatever they are, they were somewhat difficult to work with.</w:t>
+      </w:r>
+      <w:r>
+        <w:rPr>
+          <w:rFonts w:ascii="Times New Roman" w:hAnsi="Times New Roman" w:cs="Times New Roman"/>
+          <w:sz w:val="24"/>
+          <w:szCs w:val="24"/>
+        </w:rPr>
+        <w:t xml:space="preserve"> </w:t>
+      </w:r>
+      <w:r>
+        <w:rPr>
+          <w:rFonts w:ascii="Times New Roman" w:hAnsi="Times New Roman" w:cs="Times New Roman"/>
+          <w:sz w:val="24"/>
+          <w:szCs w:val="24"/>
+        </w:rPr>
+        <w:t xml:space="preserve">Step motors would have allowed us to better control the car in its movement compared to </w:t>
+      </w:r>
+      <w:r>
+        <w:rPr>
+          <w:rFonts w:ascii="Times New Roman" w:hAnsi="Times New Roman" w:cs="Times New Roman"/>
+          <w:sz w:val="24"/>
+          <w:szCs w:val="24"/>
+        </w:rPr>
+        <w:t xml:space="preserve">the motors that we were working with. </w:t>
+      </w:r>
+    </w:p>
+    <w:p>
+      <w:pPr>
+        <w:spacing w:after="0" w:line="240" w:lineRule="auto"/>
+        <w:rPr>
+          <w:rFonts w:ascii="Times New Roman" w:hAnsi="Times New Roman" w:cs="Times New Roman"/>
+          <w:sz w:val="24"/>
+          <w:szCs w:val="24"/>
+        </w:rPr>
+      </w:pPr>
+      <w:r>
+        <w:rPr>
+          <w:rFonts w:ascii="Times New Roman" w:hAnsi="Times New Roman" w:cs="Times New Roman"/>
+          <w:sz w:val="24"/>
+          <w:szCs w:val="24"/>
+        </w:rPr>
+        <w:tab/>
+      </w:r>
+      <w:r>
+        <w:rPr>
+          <w:rFonts w:ascii="Times New Roman" w:hAnsi="Times New Roman" w:cs="Times New Roman"/>
+          <w:sz w:val="24"/>
+          <w:szCs w:val="24"/>
+        </w:rPr>
+        <w:t>Another problem that we had was d</w:t>
+      </w:r>
+      <w:r>
+        <w:rPr>
+          <w:rFonts w:ascii="Times New Roman" w:hAnsi="Times New Roman" w:cs="Times New Roman"/>
+          <w:sz w:val="24"/>
+          <w:szCs w:val="24"/>
+        </w:rPr>
+        <w:t>river support</w:t>
+      </w:r>
+      <w:r>
+        <w:rPr>
+          <w:rFonts w:ascii="Times New Roman" w:hAnsi="Times New Roman" w:cs="Times New Roman"/>
+          <w:sz w:val="24"/>
+          <w:szCs w:val="24"/>
+        </w:rPr>
+        <w:t xml:space="preserve"> and documentation, or rather, the lack of it</w:t>
+      </w:r>
+      <w:r>
+        <w:rPr>
+          <w:rFonts w:ascii="Times New Roman" w:hAnsi="Times New Roman" w:cs="Times New Roman"/>
+          <w:sz w:val="24"/>
+          <w:szCs w:val="24"/>
+        </w:rPr>
+        <w:t>.</w:t>
+      </w:r>
+      <w:r>
+        <w:rPr>
+          <w:rFonts w:ascii="Times New Roman" w:hAnsi="Times New Roman" w:cs="Times New Roman"/>
+          <w:sz w:val="24"/>
+          <w:szCs w:val="24"/>
+        </w:rPr>
+        <w:t xml:space="preserve"> When trying to hook up the lasers and getting the sensor data from them, the libraries included with them were not designed or do</w:t>
+      </w:r>
+      <w:r>
+        <w:rPr>
+          <w:rFonts w:ascii="Times New Roman" w:hAnsi="Times New Roman" w:cs="Times New Roman"/>
+          <w:sz w:val="24"/>
+          <w:szCs w:val="24"/>
+        </w:rPr>
+        <w:t xml:space="preserve">cumented very well at all. This made the coding that retrieves the sensor data difficult to develop for. The libraries also forced us to build </w:t>
+      </w:r>
+      <w:r>
+        <w:rPr>
+          <w:rFonts w:ascii="Times New Roman" w:hAnsi="Times New Roman" w:cs="Times New Roman"/>
+          <w:sz w:val="24"/>
+          <w:szCs w:val="24"/>
+        </w:rPr>
+        <w:t>the code to drive the car in C</w:t>
+      </w:r>
+      <w:r>
+        <w:rPr>
+          <w:rFonts w:ascii="Times New Roman" w:hAnsi="Times New Roman" w:cs="Times New Roman"/>
+          <w:sz w:val="24"/>
+          <w:szCs w:val="24"/>
+        </w:rPr>
+        <w:t xml:space="preserve"> as the libraries we needed were either not very good or nonexistent in Python.</w:t>
+      </w:r>
+    </w:p>
+    <w:p>
+      <w:pPr>
+        <w:rPr>
+          <w:rFonts w:ascii="Times New Roman" w:hAnsi="Times New Roman" w:cs="Times New Roman"/>
+          <w:sz w:val="24"/>
+          <w:szCs w:val="24"/>
+        </w:rPr>
+      </w:pPr>
+      <w:r>
+        <w:rPr>
+          <w:rFonts w:ascii="Times New Roman" w:hAnsi="Times New Roman" w:cs="Times New Roman"/>
+          <w:sz w:val="24"/>
+          <w:szCs w:val="24"/>
+        </w:rPr>
+        <w:tab/>
+        <w:t>The last issue that we ra</w:t>
+      </w:r>
+      <w:r>
+        <w:rPr>
+          <w:rFonts w:ascii="Times New Roman" w:hAnsi="Times New Roman" w:cs="Times New Roman"/>
+          <w:sz w:val="24"/>
+          <w:szCs w:val="24"/>
+        </w:rPr>
+        <w:t>n into was making</w:t>
+      </w:r>
+      <w:r>
+        <w:rPr>
+          <w:rFonts w:ascii="Times New Roman" w:hAnsi="Times New Roman" w:cs="Times New Roman"/>
+          <w:sz w:val="24"/>
+          <w:szCs w:val="24"/>
+        </w:rPr>
+        <w:t xml:space="preserve"> </w:t>
+      </w:r>
+      <w:r>
+        <w:rPr>
+          <w:rFonts w:ascii="Times New Roman" w:hAnsi="Times New Roman" w:cs="Times New Roman"/>
+          <w:sz w:val="24"/>
+          <w:szCs w:val="24"/>
+        </w:rPr>
+        <w:t xml:space="preserve">our </w:t>
+      </w:r>
+      <w:r>
+        <w:rPr>
+          <w:rFonts w:ascii="Times New Roman" w:hAnsi="Times New Roman" w:cs="Times New Roman"/>
+          <w:sz w:val="24"/>
+          <w:szCs w:val="24"/>
+        </w:rPr>
+        <w:t>C</w:t>
+      </w:r>
+      <w:r>
+        <w:rPr>
+          <w:rFonts w:ascii="Times New Roman" w:hAnsi="Times New Roman" w:cs="Times New Roman"/>
+          <w:sz w:val="24"/>
+          <w:szCs w:val="24"/>
+        </w:rPr>
+        <w:t xml:space="preserve"> code</w:t>
+      </w:r>
+      <w:r>
+        <w:rPr>
+          <w:rFonts w:ascii="Times New Roman" w:hAnsi="Times New Roman" w:cs="Times New Roman"/>
+          <w:sz w:val="24"/>
+          <w:szCs w:val="24"/>
+        </w:rPr>
+        <w:t xml:space="preserve"> and Python</w:t>
+      </w:r>
+      <w:r>
+        <w:rPr>
+          <w:rFonts w:ascii="Times New Roman" w:hAnsi="Times New Roman" w:cs="Times New Roman"/>
+          <w:sz w:val="24"/>
+          <w:szCs w:val="24"/>
+        </w:rPr>
+        <w:t xml:space="preserve"> code</w:t>
+      </w:r>
+      <w:r>
+        <w:rPr>
+          <w:rFonts w:ascii="Times New Roman" w:hAnsi="Times New Roman" w:cs="Times New Roman"/>
+          <w:sz w:val="24"/>
+          <w:szCs w:val="24"/>
+        </w:rPr>
+        <w:t xml:space="preserve"> to communicate. </w:t>
+      </w:r>
+      <w:r>
+        <w:rPr>
+          <w:rFonts w:ascii="Times New Roman" w:hAnsi="Times New Roman" w:cs="Times New Roman"/>
+          <w:sz w:val="24"/>
+          <w:szCs w:val="24"/>
+        </w:rPr>
+        <w:t xml:space="preserve">We developed the code that gathers the sensor data as well as the code to make the car drive in C code. The pathfinding algorithm that we built so that the car knows where is it and how to navigate to the </w:t>
+      </w:r>
+      <w:r>
+        <w:rPr>
+          <w:rFonts w:ascii="Times New Roman" w:hAnsi="Times New Roman" w:cs="Times New Roman"/>
+          <w:sz w:val="24"/>
+          <w:szCs w:val="24"/>
+        </w:rPr>
+        <w:t>end of the course was created in Python. Two different coding languages talking to each other is not impossible but it adds another level of complexity to our project. We managed to overcome this challeng</w:t>
+      </w:r>
+      <w:r>
+        <w:rPr>
+          <w:rFonts w:ascii="Times New Roman" w:hAnsi="Times New Roman" w:cs="Times New Roman"/>
+          <w:sz w:val="24"/>
+          <w:szCs w:val="24"/>
+        </w:rPr>
+        <w:t>e by having the C code start up the Python code and having them communicate through strings</w:t>
+      </w:r>
+      <w:r>
+        <w:rPr>
+          <w:rFonts w:ascii="Times New Roman" w:hAnsi="Times New Roman" w:cs="Times New Roman"/>
+          <w:sz w:val="24"/>
+          <w:szCs w:val="24"/>
+        </w:rPr>
+        <w:t>.</w:t>
+      </w:r>
+      <w:r>
+        <w:rPr>
+          <w:rFonts w:ascii="Times New Roman" w:hAnsi="Times New Roman" w:cs="Times New Roman"/>
+          <w:sz w:val="24"/>
+          <w:szCs w:val="24"/>
+        </w:rPr>
+        <w:t xml:space="preserve"> The C code provides a string to the Python which uses it to determine the next step. The Python then returns a string to the C, telling it where to go.</w:t>
+      </w:r>
+      <w:r>
+        <w:rPr>
+          <w:rFonts w:ascii="Times New Roman" w:hAnsi="Times New Roman" w:cs="Times New Roman"/>
+          <w:sz w:val="24"/>
+          <w:szCs w:val="24"/>
+        </w:rPr>
+        <w:t xml:space="preserve"> </w:t>
       </w:r>
     </w:p>
     <w:p>
@@ -147,24 +798,33 @@
         </w:rPr>
         <w:t xml:space="preserve">that lists each section and what is connected to it. </w:t>
       </w:r>
+    </w:p>
+    <w:p>
+      <w:pPr>
+        <w:rPr>
+          <w:rFonts w:ascii="Times New Roman" w:hAnsi="Times New Roman" w:cs="Times New Roman"/>
+          <w:sz w:val="24"/>
+          <w:szCs w:val="24"/>
+        </w:rPr>
+      </w:pPr>
+      <w:r>
+        <w:rPr>
+          <w:rFonts w:ascii="Times New Roman" w:hAnsi="Times New Roman" w:cs="Times New Roman"/>
+          <w:sz w:val="24"/>
+          <w:szCs w:val="24"/>
+        </w:rPr>
+        <w:lastRenderedPageBreak/>
+        <w:t xml:space="preserve">Evaluation </w:t>
+      </w:r>
       <w:bookmarkStart w:id="0" w:name="_GoBack"/>
       <w:bookmarkEnd w:id="0"/>
-    </w:p>
-    <w:p>
-      <w:pPr>
-        <w:rPr>
-          <w:rFonts w:ascii="Times New Roman" w:hAnsi="Times New Roman" w:cs="Times New Roman"/>
-          <w:sz w:val="24"/>
-          <w:szCs w:val="24"/>
-        </w:rPr>
-      </w:pPr>
-      <w:r>
-        <w:rPr>
-          <w:rFonts w:ascii="Times New Roman" w:hAnsi="Times New Roman" w:cs="Times New Roman"/>
-          <w:sz w:val="24"/>
-          <w:szCs w:val="24"/>
-        </w:rPr>
-        <w:t>Evaluation and Results:</w:t>
+      <w:r>
+        <w:rPr>
+          <w:rFonts w:ascii="Times New Roman" w:hAnsi="Times New Roman" w:cs="Times New Roman"/>
+          <w:sz w:val="24"/>
+          <w:szCs w:val="24"/>
+        </w:rPr>
+        <w:t>and Results:</w:t>
       </w:r>
     </w:p>
     <w:p>
@@ -183,6 +843,22 @@
         </w:rPr>
         <w:t>Lessons Learned</w:t>
       </w:r>
+      <w:r>
+        <w:rPr>
+          <w:rFonts w:ascii="Times New Roman" w:hAnsi="Times New Roman" w:cs="Times New Roman"/>
+          <w:sz w:val="24"/>
+          <w:szCs w:val="24"/>
+        </w:rPr>
+        <w:t>:</w:t>
+      </w:r>
+      <w:r>
+        <w:rPr>
+          <w:rFonts w:ascii="Times New Roman" w:hAnsi="Times New Roman" w:cs="Times New Roman"/>
+          <w:sz w:val="24"/>
+          <w:szCs w:val="24"/>
+        </w:rPr>
+        <w:t xml:space="preserve"> Embedded System development is both fun and difficult. </w:t>
+      </w:r>
     </w:p>
     <w:p>
       <w:pPr>
@@ -216,6 +892,64 @@
           <w:szCs w:val="24"/>
         </w:rPr>
         <w:t>Setup of Car:</w:t>
+      </w:r>
+      <w:r>
+        <w:rPr>
+          <w:rFonts w:ascii="Times New Roman" w:hAnsi="Times New Roman" w:cs="Times New Roman"/>
+          <w:sz w:val="24"/>
+          <w:szCs w:val="24"/>
+        </w:rPr>
+        <w:t xml:space="preserve"> The setup of the</w:t>
+      </w:r>
+      <w:r>
+        <w:rPr>
+          <w:rFonts w:ascii="Times New Roman" w:hAnsi="Times New Roman" w:cs="Times New Roman"/>
+          <w:sz w:val="24"/>
+          <w:szCs w:val="24"/>
+        </w:rPr>
+        <w:t xml:space="preserve"> car is fairly simple. T</w:t>
+      </w:r>
+      <w:r>
+        <w:rPr>
+          <w:rFonts w:ascii="Times New Roman" w:hAnsi="Times New Roman" w:cs="Times New Roman"/>
+          <w:sz w:val="24"/>
+          <w:szCs w:val="24"/>
+        </w:rPr>
+        <w:t>he cod</w:t>
+      </w:r>
+      <w:r>
+        <w:rPr>
+          <w:rFonts w:ascii="Times New Roman" w:hAnsi="Times New Roman" w:cs="Times New Roman"/>
+          <w:sz w:val="24"/>
+          <w:szCs w:val="24"/>
+        </w:rPr>
+        <w:t xml:space="preserve">e is already loaded onto the </w:t>
+      </w:r>
+      <w:proofErr w:type="spellStart"/>
+      <w:r>
+        <w:rPr>
+          <w:rFonts w:ascii="Times New Roman" w:hAnsi="Times New Roman" w:cs="Times New Roman"/>
+          <w:sz w:val="24"/>
+          <w:szCs w:val="24"/>
+        </w:rPr>
+        <w:t>PCDu</w:t>
+      </w:r>
+      <w:r>
+        <w:rPr>
+          <w:rFonts w:ascii="Times New Roman" w:hAnsi="Times New Roman" w:cs="Times New Roman"/>
+          <w:sz w:val="24"/>
+          <w:szCs w:val="24"/>
+        </w:rPr>
+        <w:t>ino</w:t>
+      </w:r>
+      <w:proofErr w:type="spellEnd"/>
+      <w:r>
+        <w:rPr>
+          <w:rFonts w:ascii="Times New Roman" w:hAnsi="Times New Roman" w:cs="Times New Roman"/>
+          <w:sz w:val="24"/>
+          <w:szCs w:val="24"/>
+        </w:rPr>
+        <w:t xml:space="preserve">. </w:t>
       </w:r>
     </w:p>
     <w:p>
@@ -321,7 +1055,31 @@
           <w:szCs w:val="24"/>
         </w:rPr>
         <w:tab/>
-        <w:t>Andrew: Assist with the development of the pathfinding algorithm, create the report</w:t>
+        <w:t>Andrew: D</w:t>
+      </w:r>
+      <w:r>
+        <w:rPr>
+          <w:rFonts w:ascii="Times New Roman" w:hAnsi="Times New Roman" w:cs="Times New Roman"/>
+          <w:sz w:val="24"/>
+          <w:szCs w:val="24"/>
+        </w:rPr>
+        <w:t>evelopment</w:t>
+      </w:r>
+      <w:r>
+        <w:rPr>
+          <w:rFonts w:ascii="Times New Roman" w:hAnsi="Times New Roman" w:cs="Times New Roman"/>
+          <w:sz w:val="24"/>
+          <w:szCs w:val="24"/>
+        </w:rPr>
+        <w:t xml:space="preserve"> of the pathfinding algorithm, C</w:t>
+      </w:r>
+      <w:r>
+        <w:rPr>
+          <w:rFonts w:ascii="Times New Roman" w:hAnsi="Times New Roman" w:cs="Times New Roman"/>
+          <w:sz w:val="24"/>
+          <w:szCs w:val="24"/>
+        </w:rPr>
+        <w:t>reate the report</w:t>
       </w:r>
     </w:p>
     <w:p>
@@ -508,6 +1266,7 @@
     <w:lsdException w:name="HTML Sample" w:semiHidden="1" w:unhideWhenUsed="1"/>
     <w:lsdException w:name="HTML Typewriter" w:semiHidden="1" w:unhideWhenUsed="1"/>
     <w:lsdException w:name="HTML Variable" w:semiHidden="1" w:unhideWhenUsed="1"/>
+    <w:lsdException w:name="Normal Table" w:semiHidden="1" w:unhideWhenUsed="1"/>
     <w:lsdException w:name="annotation subject" w:semiHidden="1" w:unhideWhenUsed="1"/>
     <w:lsdException w:name="No List" w:semiHidden="1" w:unhideWhenUsed="1"/>
     <w:lsdException w:name="Outline List 1" w:semiHidden="1" w:unhideWhenUsed="1"/>
@@ -554,8 +1313,10 @@
     <w:lsdException w:name="Table Subtle 2" w:semiHidden="1" w:unhideWhenUsed="1"/>
     <w:lsdException w:name="Table Web 1" w:semiHidden="1" w:unhideWhenUsed="1"/>
     <w:lsdException w:name="Table Web 2" w:semiHidden="1" w:unhideWhenUsed="1"/>
+    <w:lsdException w:name="Table Web 3" w:semiHidden="1" w:unhideWhenUsed="1"/>
     <w:lsdException w:name="Balloon Text" w:semiHidden="1" w:unhideWhenUsed="1"/>
     <w:lsdException w:name="Table Grid" w:uiPriority="39"/>
+    <w:lsdException w:name="Table Theme" w:semiHidden="1" w:unhideWhenUsed="1"/>
     <w:lsdException w:name="Placeholder Text" w:semiHidden="1"/>
     <w:lsdException w:name="No Spacing" w:uiPriority="1" w:qFormat="1"/>
     <w:lsdException w:name="Light Shading" w:uiPriority="60"/>

</xml_diff>

<commit_message>
Added Sean's comments to the Report
</commit_message>
<xml_diff>
--- a/Report.docx
+++ b/Report.docx
@@ -39,19 +39,45 @@
     </w:p>
     <w:p>
       <w:pPr>
-        <w:rPr>
-          <w:rFonts w:ascii="Times New Roman" w:hAnsi="Times New Roman" w:cs="Times New Roman"/>
-          <w:sz w:val="24"/>
-          <w:szCs w:val="24"/>
-        </w:rPr>
-      </w:pPr>
-      <w:r>
-        <w:rPr>
-          <w:rFonts w:ascii="Times New Roman" w:hAnsi="Times New Roman" w:cs="Times New Roman"/>
-          <w:sz w:val="24"/>
-          <w:szCs w:val="24"/>
-        </w:rPr>
-        <w:t>Introduction: Th</w:t>
+        <w:spacing w:after="0" w:line="240" w:lineRule="auto"/>
+        <w:rPr>
+          <w:rFonts w:ascii="Times New Roman" w:hAnsi="Times New Roman" w:cs="Times New Roman"/>
+          <w:sz w:val="24"/>
+          <w:szCs w:val="24"/>
+        </w:rPr>
+      </w:pPr>
+      <w:r>
+        <w:rPr>
+          <w:rFonts w:ascii="Times New Roman" w:hAnsi="Times New Roman" w:cs="Times New Roman"/>
+          <w:sz w:val="24"/>
+          <w:szCs w:val="24"/>
+        </w:rPr>
+        <w:t xml:space="preserve">Introduction: </w:t>
+      </w:r>
+    </w:p>
+    <w:p>
+      <w:pPr>
+        <w:rPr>
+          <w:rFonts w:ascii="Times New Roman" w:hAnsi="Times New Roman" w:cs="Times New Roman"/>
+          <w:sz w:val="24"/>
+          <w:szCs w:val="24"/>
+        </w:rPr>
+      </w:pPr>
+      <w:r>
+        <w:rPr>
+          <w:rFonts w:ascii="Times New Roman" w:hAnsi="Times New Roman" w:cs="Times New Roman"/>
+          <w:sz w:val="24"/>
+          <w:szCs w:val="24"/>
+        </w:rPr>
+        <w:tab/>
+      </w:r>
+      <w:r>
+        <w:rPr>
+          <w:rFonts w:ascii="Times New Roman" w:hAnsi="Times New Roman" w:cs="Times New Roman"/>
+          <w:sz w:val="24"/>
+          <w:szCs w:val="24"/>
+        </w:rPr>
+        <w:t>Th</w:t>
       </w:r>
       <w:r>
         <w:rPr>
@@ -109,11 +135,62 @@
           <w:sz w:val="24"/>
           <w:szCs w:val="24"/>
         </w:rPr>
-        <w:t xml:space="preserve"> We developed an autonomous car. </w:t>
-      </w:r>
-    </w:p>
-    <w:p>
-      <w:pPr>
+        <w:t xml:space="preserve"> We developed an autonomous car</w:t>
+      </w:r>
+      <w:r>
+        <w:rPr>
+          <w:rFonts w:ascii="Times New Roman" w:hAnsi="Times New Roman" w:cs="Times New Roman"/>
+          <w:sz w:val="24"/>
+          <w:szCs w:val="24"/>
+        </w:rPr>
+        <w:t xml:space="preserve"> that is capable of following a path to reach its destination</w:t>
+      </w:r>
+      <w:r>
+        <w:rPr>
+          <w:rFonts w:ascii="Times New Roman" w:hAnsi="Times New Roman" w:cs="Times New Roman"/>
+          <w:sz w:val="24"/>
+          <w:szCs w:val="24"/>
+        </w:rPr>
+        <w:t>.</w:t>
+      </w:r>
+      <w:r>
+        <w:rPr>
+          <w:rFonts w:ascii="Times New Roman" w:hAnsi="Times New Roman" w:cs="Times New Roman"/>
+          <w:sz w:val="24"/>
+          <w:szCs w:val="24"/>
+        </w:rPr>
+        <w:t xml:space="preserve"> It should be able to detect if there is an obstacle and reroute itself if need </w:t>
+      </w:r>
+      <w:proofErr w:type="spellStart"/>
+      <w:r>
+        <w:rPr>
+          <w:rFonts w:ascii="Times New Roman" w:hAnsi="Times New Roman" w:cs="Times New Roman"/>
+          <w:sz w:val="24"/>
+          <w:szCs w:val="24"/>
+        </w:rPr>
+        <w:t>by</w:t>
+      </w:r>
+      <w:proofErr w:type="spellEnd"/>
+      <w:r>
+        <w:rPr>
+          <w:rFonts w:ascii="Times New Roman" w:hAnsi="Times New Roman" w:cs="Times New Roman"/>
+          <w:sz w:val="24"/>
+          <w:szCs w:val="24"/>
+        </w:rPr>
+        <w:t>.</w:t>
+      </w:r>
+      <w:r>
+        <w:rPr>
+          <w:rFonts w:ascii="Times New Roman" w:hAnsi="Times New Roman" w:cs="Times New Roman"/>
+          <w:sz w:val="24"/>
+          <w:szCs w:val="24"/>
+        </w:rPr>
+        <w:t xml:space="preserve"> </w:t>
+      </w:r>
+    </w:p>
+    <w:p>
+      <w:pPr>
+        <w:spacing w:after="0" w:line="240" w:lineRule="auto"/>
         <w:rPr>
           <w:rFonts w:ascii="Times New Roman" w:hAnsi="Times New Roman" w:cs="Times New Roman"/>
           <w:sz w:val="24"/>
@@ -136,6 +213,23 @@
         </w:rPr>
         <w:t xml:space="preserve"> </w:t>
       </w:r>
+    </w:p>
+    <w:p>
+      <w:pPr>
+        <w:rPr>
+          <w:rFonts w:ascii="Times New Roman" w:hAnsi="Times New Roman" w:cs="Times New Roman"/>
+          <w:sz w:val="24"/>
+          <w:szCs w:val="24"/>
+        </w:rPr>
+      </w:pPr>
+      <w:r>
+        <w:rPr>
+          <w:rFonts w:ascii="Times New Roman" w:hAnsi="Times New Roman" w:cs="Times New Roman"/>
+          <w:sz w:val="24"/>
+          <w:szCs w:val="24"/>
+        </w:rPr>
+        <w:tab/>
+      </w:r>
       <w:r>
         <w:rPr>
           <w:rFonts w:ascii="Times New Roman" w:hAnsi="Times New Roman" w:cs="Times New Roman"/>
@@ -440,15 +534,71 @@
           <w:sz w:val="24"/>
           <w:szCs w:val="24"/>
         </w:rPr>
-        <w:t xml:space="preserve">One of the main challenges was getting the sensors set up and getting them all working together. </w:t>
-      </w:r>
-      <w:r>
-        <w:rPr>
-          <w:rFonts w:ascii="Times New Roman" w:hAnsi="Times New Roman" w:cs="Times New Roman"/>
-          <w:sz w:val="24"/>
-          <w:szCs w:val="24"/>
-        </w:rPr>
-        <w:t>Our group has issues getting multiple laser sensors working together.</w:t>
+        <w:t>One of the main ch</w:t>
+      </w:r>
+      <w:r>
+        <w:rPr>
+          <w:rFonts w:ascii="Times New Roman" w:hAnsi="Times New Roman" w:cs="Times New Roman"/>
+          <w:sz w:val="24"/>
+          <w:szCs w:val="24"/>
+        </w:rPr>
+        <w:t>allenges was getting the car and sensors</w:t>
+      </w:r>
+      <w:r>
+        <w:rPr>
+          <w:rFonts w:ascii="Times New Roman" w:hAnsi="Times New Roman" w:cs="Times New Roman"/>
+          <w:sz w:val="24"/>
+          <w:szCs w:val="24"/>
+        </w:rPr>
+        <w:t xml:space="preserve"> set up and getting them all working together.</w:t>
+      </w:r>
+      <w:r>
+        <w:rPr>
+          <w:rFonts w:ascii="Times New Roman" w:hAnsi="Times New Roman" w:cs="Times New Roman"/>
+          <w:sz w:val="24"/>
+          <w:szCs w:val="24"/>
+        </w:rPr>
+        <w:t xml:space="preserve"> </w:t>
+      </w:r>
+      <w:r>
+        <w:rPr>
+          <w:rFonts w:ascii="Times New Roman" w:hAnsi="Times New Roman" w:cs="Times New Roman"/>
+          <w:sz w:val="24"/>
+          <w:szCs w:val="24"/>
+        </w:rPr>
+        <w:t>The cables we initially had didn't completely work, and we had to find a way to mount everything to the car so that it wouldn't fall off or move around. We ended up getting a lot of different small screws from a hardware store and cutting some small wooden blocks that we could screw onto the car, and then screwed the sensors into those blocks.</w:t>
+      </w:r>
+      <w:r>
+        <w:rPr>
+          <w:rFonts w:ascii="Times New Roman" w:hAnsi="Times New Roman" w:cs="Times New Roman"/>
+          <w:sz w:val="24"/>
+          <w:szCs w:val="24"/>
+        </w:rPr>
+        <w:t xml:space="preserve"> </w:t>
+      </w:r>
+      <w:r>
+        <w:rPr>
+          <w:rFonts w:ascii="Times New Roman" w:hAnsi="Times New Roman" w:cs="Times New Roman"/>
+          <w:sz w:val="24"/>
+          <w:szCs w:val="24"/>
+        </w:rPr>
+        <w:t>Connecting the wires from those sensors to the motor shield, without them falling off, was also difficult and required a lot of trial and error.</w:t>
+      </w:r>
+      <w:r>
+        <w:rPr>
+          <w:rFonts w:ascii="Times New Roman" w:hAnsi="Times New Roman" w:cs="Times New Roman"/>
+          <w:sz w:val="24"/>
+          <w:szCs w:val="24"/>
+        </w:rPr>
+        <w:t xml:space="preserve"> In addition to the setup troubles, o</w:t>
+      </w:r>
+      <w:r>
+        <w:rPr>
+          <w:rFonts w:ascii="Times New Roman" w:hAnsi="Times New Roman" w:cs="Times New Roman"/>
+          <w:sz w:val="24"/>
+          <w:szCs w:val="24"/>
+        </w:rPr>
+        <w:t>ur group has issues getting multiple laser sensors working together.</w:t>
       </w:r>
       <w:r>
         <w:rPr>
@@ -474,7 +624,39 @@
           <w:sz w:val="24"/>
           <w:szCs w:val="24"/>
         </w:rPr>
-        <w:t xml:space="preserve">. We got around it by modifying the Adafruit_VL6180X.cpp to take a I2C address. This allowed us to run our 2 laser sensors at once without having to shut one down to read from the other.  </w:t>
+        <w:t>. We got around it by modifying the Adafruit_VL6180X.cpp to take a I2C address. This allowed us to run our 2 laser sensors at once without having to shut on</w:t>
+      </w:r>
+      <w:r>
+        <w:rPr>
+          <w:rFonts w:ascii="Times New Roman" w:hAnsi="Times New Roman" w:cs="Times New Roman"/>
+          <w:sz w:val="24"/>
+          <w:szCs w:val="24"/>
+        </w:rPr>
+        <w:t>e down to read from the other.</w:t>
+      </w:r>
+      <w:r>
+        <w:rPr>
+          <w:rFonts w:ascii="Times New Roman" w:hAnsi="Times New Roman" w:cs="Times New Roman"/>
+          <w:sz w:val="24"/>
+          <w:szCs w:val="24"/>
+        </w:rPr>
+        <w:t xml:space="preserve"> While, we eventually got it working, </w:t>
+      </w:r>
+      <w:r>
+        <w:rPr>
+          <w:rFonts w:ascii="Times New Roman" w:hAnsi="Times New Roman" w:cs="Times New Roman"/>
+          <w:sz w:val="24"/>
+          <w:szCs w:val="24"/>
+        </w:rPr>
+        <w:t>i</w:t>
+      </w:r>
+      <w:r>
+        <w:rPr>
+          <w:rFonts w:ascii="Times New Roman" w:hAnsi="Times New Roman" w:cs="Times New Roman"/>
+          <w:sz w:val="24"/>
+          <w:szCs w:val="24"/>
+        </w:rPr>
+        <w:t>t's very hard to debug something when the problem can be a hardware failure, a wiring issue, a coding mistake, a misunderstanding of the library, etc.</w:t>
       </w:r>
     </w:p>
     <w:p>
@@ -619,6 +801,7 @@
     </w:p>
     <w:p>
       <w:pPr>
+        <w:spacing w:after="0" w:line="240" w:lineRule="auto"/>
         <w:rPr>
           <w:rFonts w:ascii="Times New Roman" w:hAnsi="Times New Roman" w:cs="Times New Roman"/>
           <w:sz w:val="24"/>
@@ -632,7 +815,15 @@
           <w:szCs w:val="24"/>
         </w:rPr>
         <w:tab/>
-        <w:t>The last issue that we ra</w:t>
+        <w:t>Another</w:t>
+      </w:r>
+      <w:r>
+        <w:rPr>
+          <w:rFonts w:ascii="Times New Roman" w:hAnsi="Times New Roman" w:cs="Times New Roman"/>
+          <w:sz w:val="24"/>
+          <w:szCs w:val="24"/>
+        </w:rPr>
+        <w:t xml:space="preserve"> issue that we ra</w:t>
       </w:r>
       <w:r>
         <w:rPr>
@@ -720,7 +911,16 @@
           <w:sz w:val="24"/>
           <w:szCs w:val="24"/>
         </w:rPr>
-        <w:t>e by having the C code start up the Python code and having them communicate through strings</w:t>
+        <w:t xml:space="preserve">e by having the C code start up the Python code and having </w:t>
+      </w:r>
+      <w:r>
+        <w:rPr>
+          <w:rFonts w:ascii="Times New Roman" w:hAnsi="Times New Roman" w:cs="Times New Roman"/>
+          <w:sz w:val="24"/>
+          <w:szCs w:val="24"/>
+        </w:rPr>
+        <w:lastRenderedPageBreak/>
+        <w:t>them communicate through strings</w:t>
       </w:r>
       <w:r>
         <w:rPr>
@@ -749,6 +949,96 @@
     </w:p>
     <w:p>
       <w:pPr>
+        <w:rPr>
+          <w:rFonts w:ascii="Times New Roman" w:hAnsi="Times New Roman" w:cs="Times New Roman"/>
+          <w:sz w:val="24"/>
+          <w:szCs w:val="24"/>
+        </w:rPr>
+      </w:pPr>
+      <w:r>
+        <w:rPr>
+          <w:rFonts w:ascii="Times New Roman" w:hAnsi="Times New Roman" w:cs="Times New Roman"/>
+          <w:sz w:val="24"/>
+          <w:szCs w:val="24"/>
+        </w:rPr>
+        <w:tab/>
+        <w:t xml:space="preserve">The last issue that especially plagued us during the testing phase was that the car was moving very inconsistently. </w:t>
+      </w:r>
+      <w:r>
+        <w:rPr>
+          <w:rFonts w:ascii="Times New Roman" w:hAnsi="Times New Roman" w:cs="Times New Roman"/>
+          <w:sz w:val="24"/>
+          <w:szCs w:val="24"/>
+        </w:rPr>
+        <w:t xml:space="preserve">This was due to both the sensors and the motors. </w:t>
+      </w:r>
+      <w:r>
+        <w:rPr>
+          <w:rFonts w:ascii="Times New Roman" w:hAnsi="Times New Roman" w:cs="Times New Roman"/>
+          <w:sz w:val="24"/>
+          <w:szCs w:val="24"/>
+        </w:rPr>
+        <w:t>While the sensors do give relatively good readings, they can be a bit jittery, jumping up and down. We had to correct for this at all times when dealing with the sensors. The ultrasonic sensor in particular seems to give measurements at large outliers sometimes, meaning that</w:t>
+      </w:r>
+      <w:r>
+        <w:rPr>
+          <w:rFonts w:ascii="Times New Roman" w:hAnsi="Times New Roman" w:cs="Times New Roman"/>
+          <w:sz w:val="24"/>
+          <w:szCs w:val="24"/>
+        </w:rPr>
+        <w:t xml:space="preserve"> an average does not work well. Because of this, </w:t>
+      </w:r>
+      <w:r>
+        <w:rPr>
+          <w:rFonts w:ascii="Times New Roman" w:hAnsi="Times New Roman" w:cs="Times New Roman"/>
+          <w:sz w:val="24"/>
+          <w:szCs w:val="24"/>
+        </w:rPr>
+        <w:t>w</w:t>
+      </w:r>
+      <w:r>
+        <w:rPr>
+          <w:rFonts w:ascii="Times New Roman" w:hAnsi="Times New Roman" w:cs="Times New Roman"/>
+          <w:sz w:val="24"/>
+          <w:szCs w:val="24"/>
+        </w:rPr>
+        <w:t>e instead used a running median</w:t>
+      </w:r>
+      <w:r>
+        <w:rPr>
+          <w:rFonts w:ascii="Times New Roman" w:hAnsi="Times New Roman" w:cs="Times New Roman"/>
+          <w:sz w:val="24"/>
+          <w:szCs w:val="24"/>
+        </w:rPr>
+        <w:t>.</w:t>
+      </w:r>
+      <w:r>
+        <w:rPr>
+          <w:rFonts w:ascii="Times New Roman" w:hAnsi="Times New Roman" w:cs="Times New Roman"/>
+          <w:sz w:val="24"/>
+          <w:szCs w:val="24"/>
+        </w:rPr>
+        <w:t xml:space="preserve"> The motors were also a big issue. </w:t>
+      </w:r>
+      <w:r>
+        <w:rPr>
+          <w:rFonts w:ascii="Times New Roman" w:hAnsi="Times New Roman" w:cs="Times New Roman"/>
+          <w:sz w:val="24"/>
+          <w:szCs w:val="24"/>
+        </w:rPr>
+        <w:t>Our car would switch between turning too much and turning too little. This was all with the same exact numbers. This is likely to do with the amount of power that the motors were pulling from the batteries. The amount of power from the batteries was changing by enough to change how much the motors turn each wheel during each test. In addition to this, the batteries lose charge as we continue to run tests which means that the batteries are providing less power to the motors the longer we go. This causes more inconsistencies.</w:t>
+      </w:r>
+      <w:r>
+        <w:rPr>
+          <w:rFonts w:ascii="Times New Roman" w:hAnsi="Times New Roman" w:cs="Times New Roman"/>
+          <w:sz w:val="24"/>
+          <w:szCs w:val="24"/>
+        </w:rPr>
+        <w:t xml:space="preserve"> Despite our best efforts to fix these problems with a lot of error correction, using the sensors to determine the car position and correct it, it was still a big challenge for us.</w:t>
+      </w:r>
+    </w:p>
+    <w:p>
+      <w:pPr>
         <w:spacing w:after="0" w:line="240" w:lineRule="auto"/>
         <w:rPr>
           <w:rFonts w:ascii="Times New Roman" w:hAnsi="Times New Roman" w:cs="Times New Roman"/>
@@ -775,6 +1065,7 @@
     </w:p>
     <w:p>
       <w:pPr>
+        <w:spacing w:after="0" w:line="240" w:lineRule="auto"/>
         <w:rPr>
           <w:rFonts w:ascii="Times New Roman" w:hAnsi="Times New Roman" w:cs="Times New Roman"/>
           <w:sz w:val="24"/>
@@ -788,7 +1079,142 @@
           <w:szCs w:val="24"/>
         </w:rPr>
         <w:tab/>
-        <w:t xml:space="preserve">Our system for the car was designed in two separate parts. The first is the actual code that runs the motors, gets data from the sensors, and converts the information. The second is the pathfinding algorithm that helps the car keep track of its location in the track and find the quickest path to the end. The pathfinding algorithm is built in Python. It is built on the idea that the map can be split up into 1 foot by 1 foot sections. It uses a text file that contains an adjacency map </w:t>
+        <w:t xml:space="preserve">Our system for the car was designed in two separate parts. The first is the actual code that runs the motors, gets data from the sensors, and converts the information. </w:t>
+      </w:r>
+      <w:r>
+        <w:rPr>
+          <w:rFonts w:ascii="Times New Roman" w:hAnsi="Times New Roman" w:cs="Times New Roman"/>
+          <w:sz w:val="24"/>
+          <w:szCs w:val="24"/>
+        </w:rPr>
+        <w:t xml:space="preserve">We broke down driving the car itself into separate pieces, and created some algorithms for each (of varying complexity). The main components were algorithms to do the following: Fix Rotation, Drive Centered, Turn Left/Right. Below is a basic description of what each part does: Fix Rotation - Turns the car in place (without moving forward/back) so that it is rotated parallel to the walls around it. For example, if the car is put into the track at a </w:t>
+      </w:r>
+      <w:proofErr w:type="gramStart"/>
+      <w:r>
+        <w:rPr>
+          <w:rFonts w:ascii="Times New Roman" w:hAnsi="Times New Roman" w:cs="Times New Roman"/>
+          <w:sz w:val="24"/>
+          <w:szCs w:val="24"/>
+        </w:rPr>
+        <w:t>90 degree</w:t>
+      </w:r>
+      <w:proofErr w:type="gramEnd"/>
+      <w:r>
+        <w:rPr>
+          <w:rFonts w:ascii="Times New Roman" w:hAnsi="Times New Roman" w:cs="Times New Roman"/>
+          <w:sz w:val="24"/>
+          <w:szCs w:val="24"/>
+        </w:rPr>
+        <w:t xml:space="preserve"> angle (front and back to the walls), this algorithm </w:t>
+      </w:r>
+      <w:proofErr w:type="spellStart"/>
+      <w:r>
+        <w:rPr>
+          <w:rFonts w:ascii="Times New Roman" w:hAnsi="Times New Roman" w:cs="Times New Roman"/>
+          <w:sz w:val="24"/>
+          <w:szCs w:val="24"/>
+        </w:rPr>
+        <w:t>attemps</w:t>
+      </w:r>
+      <w:proofErr w:type="spellEnd"/>
+      <w:r>
+        <w:rPr>
+          <w:rFonts w:ascii="Times New Roman" w:hAnsi="Times New Roman" w:cs="Times New Roman"/>
+          <w:sz w:val="24"/>
+          <w:szCs w:val="24"/>
+        </w:rPr>
+        <w:t xml:space="preserve"> to turn the car so the walls are at the left and right side. This is done by keeping track of the distances of the side laser sensors and turning in place until the shrinking one sto</w:t>
+      </w:r>
+      <w:r>
+        <w:rPr>
+          <w:rFonts w:ascii="Times New Roman" w:hAnsi="Times New Roman" w:cs="Times New Roman"/>
+          <w:sz w:val="24"/>
+          <w:szCs w:val="24"/>
+        </w:rPr>
+        <w:t>ps shrinking. Drive Centered a</w:t>
+      </w:r>
+      <w:r>
+        <w:rPr>
+          <w:rFonts w:ascii="Times New Roman" w:hAnsi="Times New Roman" w:cs="Times New Roman"/>
+          <w:sz w:val="24"/>
+          <w:szCs w:val="24"/>
+        </w:rPr>
+        <w:t>ttemp</w:t>
+      </w:r>
+      <w:r>
+        <w:rPr>
+          <w:rFonts w:ascii="Times New Roman" w:hAnsi="Times New Roman" w:cs="Times New Roman"/>
+          <w:sz w:val="24"/>
+          <w:szCs w:val="24"/>
+        </w:rPr>
+        <w:t>ts to drive forward</w:t>
+      </w:r>
+      <w:r>
+        <w:rPr>
+          <w:rFonts w:ascii="Times New Roman" w:hAnsi="Times New Roman" w:cs="Times New Roman"/>
+          <w:sz w:val="24"/>
+          <w:szCs w:val="24"/>
+        </w:rPr>
+        <w:t xml:space="preserve"> while keeping the walls equally distant from each of the side sensors. This function handles both driving straight and driving along the curved path, as well as correcting when the car moves too close to any one side. The main idea is to change the speed of either the left or right motor when changes in left/right sensor data are detected. We keep track of what the sensors used to be returning and what they are returning now, and using an average of that data try and come up with how much the motor speed needs to change to make a correction. This causes the car </w:t>
+      </w:r>
+      <w:proofErr w:type="gramStart"/>
+      <w:r>
+        <w:rPr>
+          <w:rFonts w:ascii="Times New Roman" w:hAnsi="Times New Roman" w:cs="Times New Roman"/>
+          <w:sz w:val="24"/>
+          <w:szCs w:val="24"/>
+        </w:rPr>
+        <w:t>to</w:t>
+      </w:r>
+      <w:proofErr w:type="gramEnd"/>
+      <w:r>
+        <w:rPr>
+          <w:rFonts w:ascii="Times New Roman" w:hAnsi="Times New Roman" w:cs="Times New Roman"/>
+          <w:sz w:val="24"/>
+          <w:szCs w:val="24"/>
+        </w:rPr>
+        <w:t xml:space="preserve"> </w:t>
+      </w:r>
+      <w:r>
+        <w:rPr>
+          <w:rFonts w:ascii="Times New Roman" w:hAnsi="Times New Roman" w:cs="Times New Roman"/>
+          <w:sz w:val="24"/>
+          <w:szCs w:val="24"/>
+        </w:rPr>
+        <w:t>self-correct</w:t>
+      </w:r>
+      <w:r>
+        <w:rPr>
+          <w:rFonts w:ascii="Times New Roman" w:hAnsi="Times New Roman" w:cs="Times New Roman"/>
+          <w:sz w:val="24"/>
+          <w:szCs w:val="24"/>
+        </w:rPr>
+        <w:t xml:space="preserve"> and try and stay within the center of the "lane". Turn left/Right - This used a fixed delay and speed to turn 90 degrees, based on testing within the track. While it wasn't completely accurate, using the fix rotation algorithm both before and after turning allowed it to work reasonably well.</w:t>
+      </w:r>
+      <w:r>
+        <w:rPr>
+          <w:rFonts w:ascii="Times New Roman" w:hAnsi="Times New Roman" w:cs="Times New Roman"/>
+          <w:sz w:val="24"/>
+          <w:szCs w:val="24"/>
+        </w:rPr>
+        <w:t xml:space="preserve"> </w:t>
+      </w:r>
+    </w:p>
+    <w:p>
+      <w:pPr>
+        <w:rPr>
+          <w:rFonts w:ascii="Times New Roman" w:hAnsi="Times New Roman" w:cs="Times New Roman"/>
+          <w:sz w:val="24"/>
+          <w:szCs w:val="24"/>
+        </w:rPr>
+      </w:pPr>
+      <w:r>
+        <w:rPr>
+          <w:rFonts w:ascii="Times New Roman" w:hAnsi="Times New Roman" w:cs="Times New Roman"/>
+          <w:sz w:val="24"/>
+          <w:szCs w:val="24"/>
+        </w:rPr>
+        <w:t xml:space="preserve">The second is the pathfinding algorithm that helps the car keep track of its location in the track and find the quickest path to the end. The pathfinding algorithm is built in Python. It is built on the idea that the map can be split up into 1 foot by 1 foot sections. It uses a text file that contains an adjacency map </w:t>
       </w:r>
       <w:r>
         <w:rPr>
@@ -801,12 +1227,47 @@
     </w:p>
     <w:p>
       <w:pPr>
-        <w:rPr>
-          <w:rFonts w:ascii="Times New Roman" w:hAnsi="Times New Roman" w:cs="Times New Roman"/>
-          <w:sz w:val="24"/>
-          <w:szCs w:val="24"/>
-        </w:rPr>
-      </w:pPr>
+        <w:spacing w:after="0" w:line="240" w:lineRule="auto"/>
+        <w:rPr>
+          <w:rFonts w:ascii="Times New Roman" w:hAnsi="Times New Roman" w:cs="Times New Roman"/>
+          <w:sz w:val="24"/>
+          <w:szCs w:val="24"/>
+        </w:rPr>
+      </w:pPr>
+      <w:r>
+        <w:rPr>
+          <w:rFonts w:ascii="Times New Roman" w:hAnsi="Times New Roman" w:cs="Times New Roman"/>
+          <w:sz w:val="24"/>
+          <w:szCs w:val="24"/>
+        </w:rPr>
+        <w:t>Evaluation and Results:</w:t>
+      </w:r>
+    </w:p>
+    <w:p>
+      <w:pPr>
+        <w:spacing w:after="0" w:line="240" w:lineRule="auto"/>
+        <w:rPr>
+          <w:rFonts w:ascii="Times New Roman" w:hAnsi="Times New Roman" w:cs="Times New Roman"/>
+          <w:sz w:val="24"/>
+          <w:szCs w:val="24"/>
+        </w:rPr>
+      </w:pPr>
+      <w:r>
+        <w:rPr>
+          <w:rFonts w:ascii="Times New Roman" w:hAnsi="Times New Roman" w:cs="Times New Roman"/>
+          <w:sz w:val="24"/>
+          <w:szCs w:val="24"/>
+        </w:rPr>
+        <w:tab/>
+      </w:r>
+      <w:r>
+        <w:rPr>
+          <w:rFonts w:ascii="Times New Roman" w:hAnsi="Times New Roman" w:cs="Times New Roman"/>
+          <w:sz w:val="24"/>
+          <w:szCs w:val="24"/>
+        </w:rPr>
+        <w:t xml:space="preserve">Our car didn't quite make it to the end of the track, although it consistently got close and was able to navigate through the curved area. The biggest issue was that we didn't do a good job keeping the car centered at all times, which caused the sensors to become more and more </w:t>
+      </w:r>
       <w:r>
         <w:rPr>
           <w:rFonts w:ascii="Times New Roman" w:hAnsi="Times New Roman" w:cs="Times New Roman"/>
@@ -814,160 +1275,396 @@
           <w:szCs w:val="24"/>
         </w:rPr>
         <w:lastRenderedPageBreak/>
-        <w:t xml:space="preserve">Evaluation </w:t>
+        <w:t xml:space="preserve">inaccurate (hitting surfaces at curved angles, getting max distance readings because of how turned the car was, </w:t>
+      </w:r>
+      <w:proofErr w:type="spellStart"/>
+      <w:r>
+        <w:rPr>
+          <w:rFonts w:ascii="Times New Roman" w:hAnsi="Times New Roman" w:cs="Times New Roman"/>
+          <w:sz w:val="24"/>
+          <w:szCs w:val="24"/>
+        </w:rPr>
+        <w:t>etc</w:t>
+      </w:r>
+      <w:proofErr w:type="spellEnd"/>
+      <w:r>
+        <w:rPr>
+          <w:rFonts w:ascii="Times New Roman" w:hAnsi="Times New Roman" w:cs="Times New Roman"/>
+          <w:sz w:val="24"/>
+          <w:szCs w:val="24"/>
+        </w:rPr>
+        <w:t xml:space="preserve">). We added a lot of error handling and </w:t>
+      </w:r>
+      <w:r>
+        <w:rPr>
+          <w:rFonts w:ascii="Times New Roman" w:hAnsi="Times New Roman" w:cs="Times New Roman"/>
+          <w:sz w:val="24"/>
+          <w:szCs w:val="24"/>
+        </w:rPr>
+        <w:t>self-correction</w:t>
+      </w:r>
+      <w:r>
+        <w:rPr>
+          <w:rFonts w:ascii="Times New Roman" w:hAnsi="Times New Roman" w:cs="Times New Roman"/>
+          <w:sz w:val="24"/>
+          <w:szCs w:val="24"/>
+        </w:rPr>
+        <w:t xml:space="preserve"> so that the car would almost never get totally stuck, and could keep driving, but it would lose track of where it was along the path due to these issues (basically it would think it had hit an </w:t>
+      </w:r>
+      <w:r>
+        <w:rPr>
+          <w:rFonts w:ascii="Times New Roman" w:hAnsi="Times New Roman" w:cs="Times New Roman"/>
+          <w:sz w:val="24"/>
+          <w:szCs w:val="24"/>
+        </w:rPr>
+        <w:t>intersection when it hadn't).</w:t>
+      </w:r>
+    </w:p>
+    <w:p>
+      <w:pPr>
+        <w:rPr>
+          <w:rFonts w:ascii="Times New Roman" w:hAnsi="Times New Roman" w:cs="Times New Roman"/>
+          <w:sz w:val="24"/>
+          <w:szCs w:val="24"/>
+        </w:rPr>
+      </w:pPr>
+      <w:r>
+        <w:rPr>
+          <w:rFonts w:ascii="Times New Roman" w:hAnsi="Times New Roman" w:cs="Times New Roman"/>
+          <w:sz w:val="24"/>
+          <w:szCs w:val="24"/>
+        </w:rPr>
+        <w:tab/>
+        <w:t xml:space="preserve">Overall, </w:t>
+      </w:r>
+      <w:r>
+        <w:rPr>
+          <w:rFonts w:ascii="Times New Roman" w:hAnsi="Times New Roman" w:cs="Times New Roman"/>
+          <w:sz w:val="24"/>
+          <w:szCs w:val="24"/>
+        </w:rPr>
+        <w:t>the system performed reasonably well, and our code to get unstuck and correct rotation worked great, but it definitely could have been better. We could do better if we were starting again from scratch, but overall we're happy with the performance.</w:t>
+      </w:r>
+    </w:p>
+    <w:p>
+      <w:pPr>
+        <w:spacing w:after="0" w:line="240" w:lineRule="auto"/>
+        <w:rPr>
+          <w:rFonts w:ascii="Times New Roman" w:hAnsi="Times New Roman" w:cs="Times New Roman"/>
+          <w:sz w:val="24"/>
+          <w:szCs w:val="24"/>
+        </w:rPr>
+      </w:pPr>
+      <w:r>
+        <w:rPr>
+          <w:rFonts w:ascii="Times New Roman" w:hAnsi="Times New Roman" w:cs="Times New Roman"/>
+          <w:sz w:val="24"/>
+          <w:szCs w:val="24"/>
+        </w:rPr>
+        <w:t>Lessons Learned</w:t>
+      </w:r>
+      <w:r>
+        <w:rPr>
+          <w:rFonts w:ascii="Times New Roman" w:hAnsi="Times New Roman" w:cs="Times New Roman"/>
+          <w:sz w:val="24"/>
+          <w:szCs w:val="24"/>
+        </w:rPr>
+        <w:t>:</w:t>
+      </w:r>
+    </w:p>
+    <w:p>
+      <w:pPr>
+        <w:spacing w:after="0" w:line="240" w:lineRule="auto"/>
+        <w:rPr>
+          <w:rFonts w:ascii="Times New Roman" w:hAnsi="Times New Roman" w:cs="Times New Roman"/>
+          <w:sz w:val="24"/>
+          <w:szCs w:val="24"/>
+        </w:rPr>
+      </w:pPr>
+      <w:r>
+        <w:rPr>
+          <w:rFonts w:ascii="Times New Roman" w:hAnsi="Times New Roman" w:cs="Times New Roman"/>
+          <w:sz w:val="24"/>
+          <w:szCs w:val="24"/>
+        </w:rPr>
+        <w:tab/>
+        <w:t>One lesson that we can take away from the project is that writing code in multiple languages adds a complexity to any project in that the two different languages need to be able to communicate with eac</w:t>
+      </w:r>
+      <w:r>
+        <w:rPr>
+          <w:rFonts w:ascii="Times New Roman" w:hAnsi="Times New Roman" w:cs="Times New Roman"/>
+          <w:sz w:val="24"/>
+          <w:szCs w:val="24"/>
+        </w:rPr>
+        <w:t>h other.</w:t>
+      </w:r>
+      <w:r>
+        <w:rPr>
+          <w:rFonts w:ascii="Times New Roman" w:hAnsi="Times New Roman" w:cs="Times New Roman"/>
+          <w:sz w:val="24"/>
+          <w:szCs w:val="24"/>
+        </w:rPr>
+        <w:t xml:space="preserve"> While we were able to get around it in a fairly clean manner, it probably would have been best to simply keep to one language for the entirety of the project for simplicity’s sake.</w:t>
+      </w:r>
+    </w:p>
+    <w:p>
+      <w:pPr>
+        <w:spacing w:after="0" w:line="240" w:lineRule="auto"/>
+        <w:rPr>
+          <w:rFonts w:ascii="Times New Roman" w:hAnsi="Times New Roman" w:cs="Times New Roman"/>
+          <w:sz w:val="24"/>
+          <w:szCs w:val="24"/>
+        </w:rPr>
+      </w:pPr>
+      <w:r>
+        <w:rPr>
+          <w:rFonts w:ascii="Times New Roman" w:hAnsi="Times New Roman" w:cs="Times New Roman"/>
+          <w:sz w:val="24"/>
+          <w:szCs w:val="24"/>
+        </w:rPr>
+        <w:tab/>
+        <w:t>Another</w:t>
+      </w:r>
+      <w:r>
+        <w:rPr>
+          <w:rFonts w:ascii="Times New Roman" w:hAnsi="Times New Roman" w:cs="Times New Roman"/>
+          <w:sz w:val="24"/>
+          <w:szCs w:val="24"/>
+        </w:rPr>
+        <w:t xml:space="preserve"> big lesson learnt was to focus more effort on trying to keep the car in as "good" a state as possible at all times, rather than focusing on correcting bad situations. A lot of our effort went into code that would recover from bad situations, and this code worked very well, but we've learned that it's better to try and avoid those situations in the first place as much as possible.</w:t>
+      </w:r>
+    </w:p>
+    <w:p>
+      <w:pPr>
+        <w:rPr>
+          <w:rFonts w:ascii="Times New Roman" w:hAnsi="Times New Roman" w:cs="Times New Roman"/>
+          <w:sz w:val="24"/>
+          <w:szCs w:val="24"/>
+        </w:rPr>
+      </w:pPr>
+      <w:r>
+        <w:rPr>
+          <w:rFonts w:ascii="Times New Roman" w:hAnsi="Times New Roman" w:cs="Times New Roman"/>
+          <w:sz w:val="24"/>
+          <w:szCs w:val="24"/>
+        </w:rPr>
+        <w:tab/>
+      </w:r>
+      <w:r>
+        <w:rPr>
+          <w:rFonts w:ascii="Times New Roman" w:hAnsi="Times New Roman" w:cs="Times New Roman"/>
+          <w:sz w:val="24"/>
+          <w:szCs w:val="24"/>
+        </w:rPr>
+        <w:t>Another lesson is that when working with real world machinery, like the sensors and motors that we had, there is going to be a lot of inaccuracy. While we knew that the motors and sensors would not be perfect going into the project, we didn't fully appreciate the scope of that problem and plan for solving it right away. For example, if we were to do something like this again in the future, one of the first steps would be averaging/filtering the sensor data to get the most accurate readings possible, and working forwards from there. Attempting to create our driving algorithms while still using suspect sensor readings (before we started smoothing the data) added delays and mistakes that could have been avoided.</w:t>
+      </w:r>
+    </w:p>
+    <w:p>
+      <w:pPr>
+        <w:spacing w:after="0" w:line="240" w:lineRule="auto"/>
+        <w:rPr>
+          <w:rFonts w:ascii="Times New Roman" w:hAnsi="Times New Roman" w:cs="Times New Roman"/>
+          <w:sz w:val="24"/>
+          <w:szCs w:val="24"/>
+        </w:rPr>
+      </w:pPr>
+      <w:r>
+        <w:rPr>
+          <w:rFonts w:ascii="Times New Roman" w:hAnsi="Times New Roman" w:cs="Times New Roman"/>
+          <w:sz w:val="24"/>
+          <w:szCs w:val="24"/>
+        </w:rPr>
+        <w:t>Conclusion:</w:t>
+      </w:r>
+      <w:r>
+        <w:rPr>
+          <w:rFonts w:ascii="Times New Roman" w:hAnsi="Times New Roman" w:cs="Times New Roman"/>
+          <w:sz w:val="24"/>
+          <w:szCs w:val="24"/>
+        </w:rPr>
+        <w:t xml:space="preserve"> </w:t>
+      </w:r>
+    </w:p>
+    <w:p>
+      <w:pPr>
+        <w:rPr>
+          <w:rFonts w:ascii="Times New Roman" w:hAnsi="Times New Roman" w:cs="Times New Roman"/>
+          <w:sz w:val="24"/>
+          <w:szCs w:val="24"/>
+        </w:rPr>
+      </w:pPr>
+      <w:r>
+        <w:rPr>
+          <w:rFonts w:ascii="Times New Roman" w:hAnsi="Times New Roman" w:cs="Times New Roman"/>
+          <w:sz w:val="24"/>
+          <w:szCs w:val="24"/>
+        </w:rPr>
+        <w:tab/>
+        <w:t xml:space="preserve">We all learned a lot throughout the duration of the project. While our project is not perfect, we are proud of what we were able to accomplish. There are a few things that we could have done differently and several challenges that we could have either moved past with more time or avoided completely by avoiding some of our missteps. </w:t>
+      </w:r>
+      <w:r>
+        <w:rPr>
+          <w:rFonts w:ascii="Times New Roman" w:hAnsi="Times New Roman" w:cs="Times New Roman"/>
+          <w:sz w:val="24"/>
+          <w:szCs w:val="24"/>
+        </w:rPr>
+        <w:t>With more time and effort, we could have created a system that is truly autonomous. That being said, in our minds, this was a success because we learned a lot and got to play around with some interesting technology.</w:t>
+      </w:r>
+    </w:p>
+    <w:p>
+      <w:pPr>
+        <w:spacing w:after="0" w:line="240" w:lineRule="auto"/>
+        <w:rPr>
+          <w:rFonts w:ascii="Times New Roman" w:hAnsi="Times New Roman" w:cs="Times New Roman"/>
+          <w:sz w:val="24"/>
+          <w:szCs w:val="24"/>
+        </w:rPr>
+      </w:pPr>
+      <w:r>
+        <w:rPr>
+          <w:rFonts w:ascii="Times New Roman" w:hAnsi="Times New Roman" w:cs="Times New Roman"/>
+          <w:sz w:val="24"/>
+          <w:szCs w:val="24"/>
+        </w:rPr>
+        <w:t>Setup of Car:</w:t>
+      </w:r>
+      <w:r>
+        <w:rPr>
+          <w:rFonts w:ascii="Times New Roman" w:hAnsi="Times New Roman" w:cs="Times New Roman"/>
+          <w:sz w:val="24"/>
+          <w:szCs w:val="24"/>
+        </w:rPr>
+        <w:t xml:space="preserve"> </w:t>
+      </w:r>
+    </w:p>
+    <w:p>
+      <w:pPr>
+        <w:rPr>
+          <w:rFonts w:ascii="Times New Roman" w:hAnsi="Times New Roman" w:cs="Times New Roman"/>
+          <w:sz w:val="24"/>
+          <w:szCs w:val="24"/>
+        </w:rPr>
+      </w:pPr>
+      <w:r>
+        <w:rPr>
+          <w:rFonts w:ascii="Times New Roman" w:hAnsi="Times New Roman" w:cs="Times New Roman"/>
+          <w:sz w:val="24"/>
+          <w:szCs w:val="24"/>
+        </w:rPr>
+        <w:tab/>
+      </w:r>
+      <w:r>
+        <w:rPr>
+          <w:rFonts w:ascii="Times New Roman" w:hAnsi="Times New Roman" w:cs="Times New Roman"/>
+          <w:sz w:val="24"/>
+          <w:szCs w:val="24"/>
+        </w:rPr>
+        <w:t>The setup of the</w:t>
+      </w:r>
+      <w:r>
+        <w:rPr>
+          <w:rFonts w:ascii="Times New Roman" w:hAnsi="Times New Roman" w:cs="Times New Roman"/>
+          <w:sz w:val="24"/>
+          <w:szCs w:val="24"/>
+        </w:rPr>
+        <w:t xml:space="preserve"> car is fairly simple. T</w:t>
+      </w:r>
+      <w:r>
+        <w:rPr>
+          <w:rFonts w:ascii="Times New Roman" w:hAnsi="Times New Roman" w:cs="Times New Roman"/>
+          <w:sz w:val="24"/>
+          <w:szCs w:val="24"/>
+        </w:rPr>
+        <w:t>he cod</w:t>
+      </w:r>
+      <w:r>
+        <w:rPr>
+          <w:rFonts w:ascii="Times New Roman" w:hAnsi="Times New Roman" w:cs="Times New Roman"/>
+          <w:sz w:val="24"/>
+          <w:szCs w:val="24"/>
+        </w:rPr>
+        <w:t>e</w:t>
+      </w:r>
+      <w:r>
+        <w:rPr>
+          <w:rFonts w:ascii="Times New Roman" w:hAnsi="Times New Roman" w:cs="Times New Roman"/>
+          <w:sz w:val="24"/>
+          <w:szCs w:val="24"/>
+        </w:rPr>
+        <w:t xml:space="preserve"> was loaded onto our </w:t>
+      </w:r>
+      <w:proofErr w:type="spellStart"/>
+      <w:r>
+        <w:rPr>
+          <w:rFonts w:ascii="Times New Roman" w:hAnsi="Times New Roman" w:cs="Times New Roman"/>
+          <w:sz w:val="24"/>
+          <w:szCs w:val="24"/>
+        </w:rPr>
+        <w:t>PCDunio</w:t>
+      </w:r>
+      <w:proofErr w:type="spellEnd"/>
+      <w:r>
+        <w:rPr>
+          <w:rFonts w:ascii="Times New Roman" w:hAnsi="Times New Roman" w:cs="Times New Roman"/>
+          <w:sz w:val="24"/>
+          <w:szCs w:val="24"/>
+        </w:rPr>
+        <w:t xml:space="preserve">. </w:t>
+      </w:r>
+      <w:r>
+        <w:rPr>
+          <w:rFonts w:ascii="Times New Roman" w:hAnsi="Times New Roman" w:cs="Times New Roman"/>
+          <w:sz w:val="24"/>
+          <w:szCs w:val="24"/>
+        </w:rPr>
+        <w:t>From there, we simply need to compile it and run it. The car will then start moving, provided that the motors are turned on.</w:t>
+      </w:r>
+    </w:p>
+    <w:p>
+      <w:pPr>
+        <w:rPr>
+          <w:rFonts w:ascii="Times New Roman" w:hAnsi="Times New Roman" w:cs="Times New Roman"/>
+          <w:sz w:val="24"/>
+          <w:szCs w:val="24"/>
+        </w:rPr>
+      </w:pPr>
+      <w:r>
+        <w:rPr>
+          <w:rFonts w:ascii="Times New Roman" w:hAnsi="Times New Roman" w:cs="Times New Roman"/>
+          <w:sz w:val="24"/>
+          <w:szCs w:val="24"/>
+        </w:rPr>
+        <w:t>Video URL:</w:t>
+      </w:r>
+      <w:r>
+        <w:rPr>
+          <w:rFonts w:ascii="Times New Roman" w:hAnsi="Times New Roman" w:cs="Times New Roman"/>
+          <w:sz w:val="24"/>
+          <w:szCs w:val="24"/>
+        </w:rPr>
+        <w:t xml:space="preserve"> </w:t>
+      </w:r>
+      <w:hyperlink r:id="rId4" w:history="1">
+        <w:r>
+          <w:rPr>
+            <w:rStyle w:val="Hyperlink"/>
+            <w:rFonts w:ascii="Times New Roman" w:hAnsi="Times New Roman" w:cs="Times New Roman"/>
+            <w:sz w:val="24"/>
+            <w:szCs w:val="24"/>
+          </w:rPr>
+          <w:t>https://youtu.be/utSghOVPHnk</w:t>
+        </w:r>
+      </w:hyperlink>
+      <w:r>
+        <w:rPr>
+          <w:rFonts w:ascii="Times New Roman" w:hAnsi="Times New Roman" w:cs="Times New Roman"/>
+          <w:sz w:val="24"/>
+          <w:szCs w:val="24"/>
+        </w:rPr>
+        <w:t xml:space="preserve"> </w:t>
       </w:r>
       <w:bookmarkStart w:id="0" w:name="_GoBack"/>
       <w:bookmarkEnd w:id="0"/>
-      <w:r>
-        <w:rPr>
-          <w:rFonts w:ascii="Times New Roman" w:hAnsi="Times New Roman" w:cs="Times New Roman"/>
-          <w:sz w:val="24"/>
-          <w:szCs w:val="24"/>
-        </w:rPr>
-        <w:t>and Results:</w:t>
-      </w:r>
-    </w:p>
-    <w:p>
-      <w:pPr>
-        <w:rPr>
-          <w:rFonts w:ascii="Times New Roman" w:hAnsi="Times New Roman" w:cs="Times New Roman"/>
-          <w:sz w:val="24"/>
-          <w:szCs w:val="24"/>
-        </w:rPr>
-      </w:pPr>
-      <w:r>
-        <w:rPr>
-          <w:rFonts w:ascii="Times New Roman" w:hAnsi="Times New Roman" w:cs="Times New Roman"/>
-          <w:sz w:val="24"/>
-          <w:szCs w:val="24"/>
-        </w:rPr>
-        <w:t>Lessons Learned</w:t>
-      </w:r>
-      <w:r>
-        <w:rPr>
-          <w:rFonts w:ascii="Times New Roman" w:hAnsi="Times New Roman" w:cs="Times New Roman"/>
-          <w:sz w:val="24"/>
-          <w:szCs w:val="24"/>
-        </w:rPr>
-        <w:t>:</w:t>
-      </w:r>
-      <w:r>
-        <w:rPr>
-          <w:rFonts w:ascii="Times New Roman" w:hAnsi="Times New Roman" w:cs="Times New Roman"/>
-          <w:sz w:val="24"/>
-          <w:szCs w:val="24"/>
-        </w:rPr>
-        <w:t xml:space="preserve"> Embedded System development is both fun and difficult. </w:t>
-      </w:r>
-    </w:p>
-    <w:p>
-      <w:pPr>
-        <w:rPr>
-          <w:rFonts w:ascii="Times New Roman" w:hAnsi="Times New Roman" w:cs="Times New Roman"/>
-          <w:sz w:val="24"/>
-          <w:szCs w:val="24"/>
-        </w:rPr>
-      </w:pPr>
-      <w:r>
-        <w:rPr>
-          <w:rFonts w:ascii="Times New Roman" w:hAnsi="Times New Roman" w:cs="Times New Roman"/>
-          <w:sz w:val="24"/>
-          <w:szCs w:val="24"/>
-        </w:rPr>
-        <w:t>Conclusion:</w:t>
-      </w:r>
-    </w:p>
-    <w:p>
-      <w:pPr>
-        <w:rPr>
-          <w:rFonts w:ascii="Times New Roman" w:hAnsi="Times New Roman" w:cs="Times New Roman"/>
-          <w:sz w:val="24"/>
-          <w:szCs w:val="24"/>
-        </w:rPr>
-      </w:pPr>
-      <w:r>
-        <w:rPr>
-          <w:rFonts w:ascii="Times New Roman" w:hAnsi="Times New Roman" w:cs="Times New Roman"/>
-          <w:sz w:val="24"/>
-          <w:szCs w:val="24"/>
-        </w:rPr>
-        <w:t>Setup of Car:</w:t>
-      </w:r>
-      <w:r>
-        <w:rPr>
-          <w:rFonts w:ascii="Times New Roman" w:hAnsi="Times New Roman" w:cs="Times New Roman"/>
-          <w:sz w:val="24"/>
-          <w:szCs w:val="24"/>
-        </w:rPr>
-        <w:t xml:space="preserve"> The setup of the</w:t>
-      </w:r>
-      <w:r>
-        <w:rPr>
-          <w:rFonts w:ascii="Times New Roman" w:hAnsi="Times New Roman" w:cs="Times New Roman"/>
-          <w:sz w:val="24"/>
-          <w:szCs w:val="24"/>
-        </w:rPr>
-        <w:t xml:space="preserve"> car is fairly simple. T</w:t>
-      </w:r>
-      <w:r>
-        <w:rPr>
-          <w:rFonts w:ascii="Times New Roman" w:hAnsi="Times New Roman" w:cs="Times New Roman"/>
-          <w:sz w:val="24"/>
-          <w:szCs w:val="24"/>
-        </w:rPr>
-        <w:t>he cod</w:t>
-      </w:r>
-      <w:r>
-        <w:rPr>
-          <w:rFonts w:ascii="Times New Roman" w:hAnsi="Times New Roman" w:cs="Times New Roman"/>
-          <w:sz w:val="24"/>
-          <w:szCs w:val="24"/>
-        </w:rPr>
-        <w:t xml:space="preserve">e is already loaded onto the </w:t>
-      </w:r>
-      <w:proofErr w:type="spellStart"/>
-      <w:r>
-        <w:rPr>
-          <w:rFonts w:ascii="Times New Roman" w:hAnsi="Times New Roman" w:cs="Times New Roman"/>
-          <w:sz w:val="24"/>
-          <w:szCs w:val="24"/>
-        </w:rPr>
-        <w:t>PCDu</w:t>
-      </w:r>
-      <w:r>
-        <w:rPr>
-          <w:rFonts w:ascii="Times New Roman" w:hAnsi="Times New Roman" w:cs="Times New Roman"/>
-          <w:sz w:val="24"/>
-          <w:szCs w:val="24"/>
-        </w:rPr>
-        <w:t>ino</w:t>
-      </w:r>
-      <w:proofErr w:type="spellEnd"/>
-      <w:r>
-        <w:rPr>
-          <w:rFonts w:ascii="Times New Roman" w:hAnsi="Times New Roman" w:cs="Times New Roman"/>
-          <w:sz w:val="24"/>
-          <w:szCs w:val="24"/>
-        </w:rPr>
-        <w:t xml:space="preserve">. </w:t>
-      </w:r>
-    </w:p>
-    <w:p>
-      <w:pPr>
-        <w:rPr>
-          <w:rFonts w:ascii="Times New Roman" w:hAnsi="Times New Roman" w:cs="Times New Roman"/>
-          <w:sz w:val="24"/>
-          <w:szCs w:val="24"/>
-        </w:rPr>
-      </w:pPr>
-      <w:r>
-        <w:rPr>
-          <w:rFonts w:ascii="Times New Roman" w:hAnsi="Times New Roman" w:cs="Times New Roman"/>
-          <w:sz w:val="24"/>
-          <w:szCs w:val="24"/>
-        </w:rPr>
-        <w:t>Video URL:</w:t>
-      </w:r>
     </w:p>
     <w:p>
       <w:pPr>
@@ -1036,6 +1733,7 @@
           <w:sz w:val="24"/>
           <w:szCs w:val="24"/>
         </w:rPr>
+        <w:lastRenderedPageBreak/>
         <w:tab/>
         <w:t>Ameen: Development of the pathfinding algorithm, Initial setup of the car</w:t>
       </w:r>
@@ -1566,6 +2264,17 @@
     <w:semiHidden/>
     <w:unhideWhenUsed/>
   </w:style>
+  <w:style w:type="character" w:styleId="Hyperlink">
+    <w:name w:val="Hyperlink"/>
+    <w:basedOn w:val="DefaultParagraphFont"/>
+    <w:uiPriority w:val="99"/>
+    <w:unhideWhenUsed/>
+    <w:rsid w:val="00D8170F"/>
+    <w:rPr>
+      <w:color w:val="0563C1" w:themeColor="hyperlink"/>
+      <w:u w:val="single"/>
+    </w:rPr>
+  </w:style>
 </w:styles>
 </file>
 

</xml_diff>